<commit_message>
In class 11 for class 12
</commit_message>
<xml_diff>
--- a/computing notes.docx
+++ b/computing notes.docx
@@ -583,173 +583,125 @@
     <w:p/>
     <w:p>
       <w:r>
-        <w:t xml:space="preserve">&gt;&gt; command will append not </w:t>
-      </w:r>
-      <w:proofErr w:type="gramStart"/>
-      <w:r>
-        <w:t>overwrite</w:t>
-      </w:r>
-      <w:proofErr w:type="gramEnd"/>
+        <w:t xml:space="preserve">&gt;&gt; command will append not overwrite </w:t>
+      </w:r>
+    </w:p>
+    <w:p/>
+    <w:p>
+      <w:r>
+        <w:t xml:space="preserve">2&gt; will redirect </w:t>
+      </w:r>
+      <w:r>
+        <w:t>std</w:t>
+      </w:r>
+      <w:r>
+        <w:t>err</w:t>
+      </w:r>
       <w:r>
         <w:t xml:space="preserve"> </w:t>
       </w:r>
-    </w:p>
-    <w:p/>
-    <w:p>
-      <w:r>
-        <w:t xml:space="preserve">2&gt; will redirect </w:t>
-      </w:r>
-      <w:r>
-        <w:t>std</w:t>
-      </w:r>
-      <w:r>
-        <w:t>err</w:t>
+      <w:r>
+        <w:t>into a file</w:t>
+      </w:r>
+    </w:p>
+    <w:p/>
+    <w:p>
+      <w:r>
+        <w:t>/dev/null is a trash can type thing to dump errors you don’t want to keep</w:t>
+      </w:r>
+    </w:p>
+    <w:p/>
+    <w:p>
+      <w:r>
+        <w:t>| is the pipeline command similar to the redirect command except it will format the command output</w:t>
+      </w:r>
+    </w:p>
+    <w:p/>
+    <w:p>
+      <w:proofErr w:type="spellStart"/>
+      <w:r>
+        <w:t>eg.</w:t>
+      </w:r>
+      <w:proofErr w:type="spellEnd"/>
+    </w:p>
+    <w:p>
+      <w:r>
+        <w:t>cat file1.dat | head -3</w:t>
+      </w:r>
+    </w:p>
+    <w:p/>
+    <w:p>
+      <w:r>
+        <w:t>this will print the first 3 lines of file1.dat, you can use as many pipelines as you want. Do not repeat the argument (filename) in the pipeline</w:t>
+      </w:r>
+    </w:p>
+    <w:p/>
+    <w:p>
+      <w:r>
+        <w:t>command substitution</w:t>
+      </w:r>
+    </w:p>
+    <w:p>
+      <w:r>
+        <w:t>if you enclose a command in back quotes “` `” the unshifted tilde, you can store an output into a variable</w:t>
+      </w:r>
+    </w:p>
+    <w:p>
+      <w:r>
+        <w:t xml:space="preserve">whatever is in quotes must be a </w:t>
+      </w:r>
+      <w:proofErr w:type="spellStart"/>
+      <w:r>
+        <w:t>unix</w:t>
+      </w:r>
+      <w:proofErr w:type="spellEnd"/>
+      <w:r>
+        <w:t xml:space="preserve"> command</w:t>
+      </w:r>
+    </w:p>
+    <w:p>
+      <w:r>
+        <w:t>this will only store one line (the last line) of output</w:t>
+      </w:r>
+    </w:p>
+    <w:p/>
+    <w:p>
+      <w:proofErr w:type="spellStart"/>
+      <w:r>
+        <w:t>eg</w:t>
+      </w:r>
+      <w:proofErr w:type="spellEnd"/>
+    </w:p>
+    <w:p>
+      <w:r>
+        <w:t>var1=`cat file1.dat`</w:t>
+      </w:r>
+    </w:p>
+    <w:p/>
+    <w:p>
+      <w:r>
+        <w:t>you cannot store stderr into a variable</w:t>
+      </w:r>
+    </w:p>
+    <w:p/>
+    <w:p>
+      <w:r>
+        <w:t>translate command</w:t>
+      </w:r>
+    </w:p>
+    <w:p>
+      <w:r>
+        <w:t>tr</w:t>
+      </w:r>
+    </w:p>
+    <w:p/>
+    <w:p>
+      <w:r>
+        <w:t>will translate</w:t>
       </w:r>
       <w:r>
         <w:t xml:space="preserve"> </w:t>
       </w:r>
-      <w:r>
-        <w:t xml:space="preserve">into a </w:t>
-      </w:r>
-      <w:proofErr w:type="gramStart"/>
-      <w:r>
-        <w:t>file</w:t>
-      </w:r>
-      <w:proofErr w:type="gramEnd"/>
-    </w:p>
-    <w:p/>
-    <w:p>
-      <w:r>
-        <w:t>/dev/null is a trash can type thing to dump errors you don’t want to keep</w:t>
-      </w:r>
-    </w:p>
-    <w:p/>
-    <w:p>
-      <w:r>
-        <w:t xml:space="preserve">| is the pipeline command similar to the redirect command except it will format the command </w:t>
-      </w:r>
-      <w:proofErr w:type="gramStart"/>
-      <w:r>
-        <w:t>output</w:t>
-      </w:r>
-      <w:proofErr w:type="gramEnd"/>
-    </w:p>
-    <w:p/>
-    <w:p>
-      <w:proofErr w:type="spellStart"/>
-      <w:r>
-        <w:t>eg.</w:t>
-      </w:r>
-      <w:proofErr w:type="spellEnd"/>
-    </w:p>
-    <w:p>
-      <w:r>
-        <w:t>cat file1.dat | head -3</w:t>
-      </w:r>
-    </w:p>
-    <w:p/>
-    <w:p>
-      <w:r>
-        <w:t xml:space="preserve">this will print the first 3 lines of file1.dat, you can use as many pipelines as you want. Do not repeat the argument (filename) in the </w:t>
-      </w:r>
-      <w:proofErr w:type="gramStart"/>
-      <w:r>
-        <w:t>pipeline</w:t>
-      </w:r>
-      <w:proofErr w:type="gramEnd"/>
-    </w:p>
-    <w:p/>
-    <w:p>
-      <w:r>
-        <w:t xml:space="preserve">command </w:t>
-      </w:r>
-      <w:proofErr w:type="gramStart"/>
-      <w:r>
-        <w:t>substitution</w:t>
-      </w:r>
-      <w:proofErr w:type="gramEnd"/>
-    </w:p>
-    <w:p>
-      <w:r>
-        <w:t xml:space="preserve">if you enclose a command in back quotes “` `” the unshifted tilde, you can store an output into a </w:t>
-      </w:r>
-      <w:proofErr w:type="gramStart"/>
-      <w:r>
-        <w:t>variable</w:t>
-      </w:r>
-      <w:proofErr w:type="gramEnd"/>
-    </w:p>
-    <w:p>
-      <w:r>
-        <w:t xml:space="preserve">whatever is in quotes must be a </w:t>
-      </w:r>
-      <w:proofErr w:type="spellStart"/>
-      <w:r>
-        <w:t>unix</w:t>
-      </w:r>
-      <w:proofErr w:type="spellEnd"/>
-      <w:r>
-        <w:t xml:space="preserve"> </w:t>
-      </w:r>
-      <w:proofErr w:type="gramStart"/>
-      <w:r>
-        <w:t>command</w:t>
-      </w:r>
-      <w:proofErr w:type="gramEnd"/>
-    </w:p>
-    <w:p>
-      <w:r>
-        <w:t>this will only store one line (the last line) of output</w:t>
-      </w:r>
-    </w:p>
-    <w:p/>
-    <w:p>
-      <w:proofErr w:type="spellStart"/>
-      <w:r>
-        <w:t>eg</w:t>
-      </w:r>
-      <w:proofErr w:type="spellEnd"/>
-    </w:p>
-    <w:p>
-      <w:r>
-        <w:t>var1=`cat file1.dat`</w:t>
-      </w:r>
-    </w:p>
-    <w:p/>
-    <w:p>
-      <w:r>
-        <w:t xml:space="preserve">you cannot store stderr into a </w:t>
-      </w:r>
-      <w:proofErr w:type="gramStart"/>
-      <w:r>
-        <w:t>variable</w:t>
-      </w:r>
-      <w:proofErr w:type="gramEnd"/>
-    </w:p>
-    <w:p/>
-    <w:p>
-      <w:r>
-        <w:t xml:space="preserve">translate </w:t>
-      </w:r>
-      <w:proofErr w:type="gramStart"/>
-      <w:r>
-        <w:t>command</w:t>
-      </w:r>
-      <w:proofErr w:type="gramEnd"/>
-    </w:p>
-    <w:p>
-      <w:r>
-        <w:t>tr</w:t>
-      </w:r>
-    </w:p>
-    <w:p/>
-    <w:p>
-      <w:r>
-        <w:t>will translate</w:t>
-      </w:r>
-      <w:r>
-        <w:t xml:space="preserve"> </w:t>
-      </w:r>
       <w:proofErr w:type="spellStart"/>
       <w:r>
         <w:t>stdinput</w:t>
@@ -779,13 +731,8 @@
     </w:p>
     <w:p>
       <w:r>
-        <w:t xml:space="preserve">will translate lower case to upper </w:t>
-      </w:r>
-      <w:proofErr w:type="gramStart"/>
-      <w:r>
-        <w:t>case</w:t>
-      </w:r>
-      <w:proofErr w:type="gramEnd"/>
+        <w:t>will translate lower case to upper case</w:t>
+      </w:r>
     </w:p>
     <w:p/>
     <w:p/>
@@ -817,24 +764,14 @@
       </w:r>
       <w:proofErr w:type="spellEnd"/>
       <w:r>
-        <w:t xml:space="preserve"> to t and any o to </w:t>
-      </w:r>
-      <w:proofErr w:type="gramStart"/>
-      <w:r>
-        <w:t>b</w:t>
-      </w:r>
-      <w:proofErr w:type="gramEnd"/>
-    </w:p>
-    <w:p/>
-    <w:p>
-      <w:r>
-        <w:t>you can also squeeze with -</w:t>
-      </w:r>
-      <w:proofErr w:type="gramStart"/>
-      <w:r>
-        <w:t>s</w:t>
-      </w:r>
-      <w:proofErr w:type="gramEnd"/>
+        <w:t xml:space="preserve"> to t and any o to b</w:t>
+      </w:r>
+    </w:p>
+    <w:p/>
+    <w:p>
+      <w:r>
+        <w:t>you can also squeeze with -s</w:t>
+      </w:r>
     </w:p>
     <w:p/>
     <w:p>
@@ -874,9 +811,13 @@
           <w:szCs w:val="20"/>
           <w:shd w:val="clear" w:color="auto" w:fill="F2FFB7"/>
         </w:rPr>
-        <w:t xml:space="preserve"> | tr -s '</w:t>
-      </w:r>
-      <w:proofErr w:type="gramStart"/>
+        <w:t xml:space="preserve"> | tr -s 'e' </w:t>
+      </w:r>
+    </w:p>
+    <w:p>
+      <w:pPr>
+        <w:pStyle w:val="NormalWeb"/>
+      </w:pPr>
       <w:r>
         <w:rPr>
           <w:rFonts w:ascii="Courier" w:hAnsi="Courier" w:cs="Courier"/>
@@ -884,9 +825,9 @@
           <w:szCs w:val="20"/>
           <w:shd w:val="clear" w:color="auto" w:fill="F2FFB7"/>
         </w:rPr>
-        <w:t>e'</w:t>
-      </w:r>
-      <w:proofErr w:type="gramEnd"/>
+        <w:t xml:space="preserve">will print </w:t>
+      </w:r>
+      <w:proofErr w:type="spellStart"/>
       <w:r>
         <w:rPr>
           <w:rFonts w:ascii="Courier" w:hAnsi="Courier" w:cs="Courier"/>
@@ -894,35 +835,9 @@
           <w:szCs w:val="20"/>
           <w:shd w:val="clear" w:color="auto" w:fill="F2FFB7"/>
         </w:rPr>
-        <w:t xml:space="preserve"> </w:t>
-      </w:r>
-    </w:p>
-    <w:p>
-      <w:pPr>
-        <w:pStyle w:val="NormalWeb"/>
-      </w:pPr>
-      <w:r>
-        <w:rPr>
-          <w:rFonts w:ascii="Courier" w:hAnsi="Courier" w:cs="Courier"/>
-          <w:sz w:val="20"/>
-          <w:szCs w:val="20"/>
-          <w:shd w:val="clear" w:color="auto" w:fill="F2FFB7"/>
-        </w:rPr>
-        <w:t xml:space="preserve">will print </w:t>
-      </w:r>
-      <w:proofErr w:type="spellStart"/>
-      <w:proofErr w:type="gramStart"/>
-      <w:r>
-        <w:rPr>
-          <w:rFonts w:ascii="Courier" w:hAnsi="Courier" w:cs="Courier"/>
-          <w:sz w:val="20"/>
-          <w:szCs w:val="20"/>
-          <w:shd w:val="clear" w:color="auto" w:fill="F2FFB7"/>
-        </w:rPr>
         <w:t>helloe</w:t>
       </w:r>
       <w:proofErr w:type="spellEnd"/>
-      <w:proofErr w:type="gramEnd"/>
     </w:p>
     <w:p/>
     <w:p>
@@ -992,24 +907,14 @@
     <w:p/>
     <w:p>
       <w:r>
-        <w:t xml:space="preserve">You can use tr as a </w:t>
-      </w:r>
-      <w:proofErr w:type="gramStart"/>
-      <w:r>
-        <w:t>pipeline</w:t>
-      </w:r>
-      <w:proofErr w:type="gramEnd"/>
-    </w:p>
-    <w:p/>
-    <w:p>
-      <w:r>
-        <w:t xml:space="preserve"> is a programming language designed for text processing and used as a data extraction and reporting </w:t>
-      </w:r>
-      <w:proofErr w:type="gramStart"/>
-      <w:r>
-        <w:t>tool</w:t>
-      </w:r>
-      <w:proofErr w:type="gramEnd"/>
+        <w:t>You can use tr as a pipeline</w:t>
+      </w:r>
+    </w:p>
+    <w:p/>
+    <w:p>
+      <w:r>
+        <w:t xml:space="preserve"> is a programming language designed for text processing and used as a data extraction and reporting tool</w:t>
+      </w:r>
     </w:p>
     <w:p/>
     <w:p>
@@ -1021,13 +926,8 @@
     <w:p/>
     <w:p>
       <w:r>
-        <w:t xml:space="preserve">you can extract lines based on conditions that you specify on </w:t>
-      </w:r>
-      <w:proofErr w:type="gramStart"/>
-      <w:r>
-        <w:t>fields</w:t>
-      </w:r>
-      <w:proofErr w:type="gramEnd"/>
+        <w:t>you can extract lines based on conditions that you specify on fields</w:t>
+      </w:r>
     </w:p>
     <w:p>
       <w:r>
@@ -1037,34 +937,19 @@
     <w:p/>
     <w:p>
       <w:r>
-        <w:t>Fields are specified by $</w:t>
-      </w:r>
-      <w:proofErr w:type="gramStart"/>
-      <w:r>
-        <w:t>n</w:t>
-      </w:r>
-      <w:proofErr w:type="gramEnd"/>
-    </w:p>
-    <w:p/>
-    <w:p>
-      <w:r>
-        <w:t xml:space="preserve">$1 is first </w:t>
-      </w:r>
-      <w:proofErr w:type="gramStart"/>
-      <w:r>
-        <w:t>field</w:t>
-      </w:r>
-      <w:proofErr w:type="gramEnd"/>
-    </w:p>
-    <w:p>
-      <w:r>
-        <w:t xml:space="preserve">$2 is second </w:t>
-      </w:r>
-      <w:proofErr w:type="gramStart"/>
-      <w:r>
-        <w:t>field</w:t>
-      </w:r>
-      <w:proofErr w:type="gramEnd"/>
+        <w:t>Fields are specified by $n</w:t>
+      </w:r>
+    </w:p>
+    <w:p/>
+    <w:p>
+      <w:r>
+        <w:t>$1 is first field</w:t>
+      </w:r>
+    </w:p>
+    <w:p>
+      <w:r>
+        <w:t>$2 is second field</w:t>
+      </w:r>
     </w:p>
     <w:p/>
     <w:p>
@@ -1074,13 +959,8 @@
     </w:p>
     <w:p>
       <w:r>
-        <w:t xml:space="preserve">You can pipeline awk as </w:t>
-      </w:r>
-      <w:proofErr w:type="gramStart"/>
-      <w:r>
-        <w:t>normal</w:t>
-      </w:r>
-      <w:proofErr w:type="gramEnd"/>
+        <w:t>You can pipeline awk as normal</w:t>
+      </w:r>
     </w:p>
     <w:p>
       <w:r>
@@ -1184,15 +1064,7 @@
     </w:p>
     <w:p>
       <w:r>
-        <w:t xml:space="preserve">xxx || </w:t>
-      </w:r>
-      <w:proofErr w:type="gramStart"/>
-      <w:r>
-        <w:t>( xxx</w:t>
-      </w:r>
-      <w:proofErr w:type="gramEnd"/>
-      <w:r>
-        <w:t xml:space="preserve"> &amp;&amp; xxx )</w:t>
+        <w:t>xxx || ( xxx &amp;&amp; xxx )</w:t>
       </w:r>
     </w:p>
     <w:p/>
@@ -1203,25 +1075,15 @@
     </w:p>
     <w:p>
       <w:r>
-        <w:t xml:space="preserve">will print the lines with certain conditions within a </w:t>
-      </w:r>
-      <w:proofErr w:type="gramStart"/>
-      <w:r>
-        <w:t>file</w:t>
-      </w:r>
-      <w:proofErr w:type="gramEnd"/>
-    </w:p>
-    <w:p/>
-    <w:p/>
-    <w:p>
-      <w:r>
-        <w:t xml:space="preserve">Print </w:t>
-      </w:r>
-      <w:proofErr w:type="gramStart"/>
-      <w:r>
-        <w:t>action</w:t>
-      </w:r>
-      <w:proofErr w:type="gramEnd"/>
+        <w:t>will print the lines with certain conditions within a file</w:t>
+      </w:r>
+    </w:p>
+    <w:p/>
+    <w:p/>
+    <w:p>
+      <w:r>
+        <w:t>Print action</w:t>
+      </w:r>
     </w:p>
     <w:p/>
     <w:p>
@@ -1232,13 +1094,8 @@
     <w:p/>
     <w:p>
       <w:r>
-        <w:t xml:space="preserve">awk ‘condition {print $2, $6}’ </w:t>
-      </w:r>
-      <w:proofErr w:type="gramStart"/>
-      <w:r>
-        <w:t>filename</w:t>
-      </w:r>
-      <w:proofErr w:type="gramEnd"/>
+        <w:t>awk ‘condition {print $2, $6}’ filename</w:t>
+      </w:r>
     </w:p>
     <w:p>
       <w:r>
@@ -1260,45 +1117,25 @@
         <w:t>th</w:t>
       </w:r>
       <w:r>
-        <w:t xml:space="preserve"> field of lines with the </w:t>
-      </w:r>
-      <w:proofErr w:type="gramStart"/>
-      <w:r>
-        <w:t>condition</w:t>
-      </w:r>
-      <w:proofErr w:type="gramEnd"/>
-    </w:p>
-    <w:p/>
-    <w:p>
-      <w:r>
-        <w:t xml:space="preserve">you can also preform arithmetic operations on </w:t>
-      </w:r>
-      <w:proofErr w:type="gramStart"/>
-      <w:r>
-        <w:t>fields</w:t>
-      </w:r>
-      <w:proofErr w:type="gramEnd"/>
-    </w:p>
-    <w:p/>
-    <w:p>
-      <w:r>
-        <w:t xml:space="preserve">awk ‘condition {print $7 + $8}’ </w:t>
-      </w:r>
-      <w:proofErr w:type="gramStart"/>
-      <w:r>
-        <w:t>filename</w:t>
-      </w:r>
-      <w:proofErr w:type="gramEnd"/>
-    </w:p>
-    <w:p>
-      <w:r>
-        <w:t xml:space="preserve">will print the sum of field 7 and 8 within each line of a </w:t>
-      </w:r>
-      <w:proofErr w:type="gramStart"/>
-      <w:r>
-        <w:t>file</w:t>
-      </w:r>
-      <w:proofErr w:type="gramEnd"/>
+        <w:t xml:space="preserve"> field of lines with the condition</w:t>
+      </w:r>
+    </w:p>
+    <w:p/>
+    <w:p>
+      <w:r>
+        <w:t>you can also preform arithmetic operations on fields</w:t>
+      </w:r>
+    </w:p>
+    <w:p/>
+    <w:p>
+      <w:r>
+        <w:t>awk ‘condition {print $7 + $8}’ filename</w:t>
+      </w:r>
+    </w:p>
+    <w:p>
+      <w:r>
+        <w:t>will print the sum of field 7 and 8 within each line of a file</w:t>
+      </w:r>
     </w:p>
     <w:p/>
     <w:p>
@@ -1311,13 +1148,8 @@
       </w:r>
       <w:proofErr w:type="spellEnd"/>
       <w:r>
-        <w:t xml:space="preserve"> to format in awk, the syntax is slightly different than in </w:t>
-      </w:r>
-      <w:proofErr w:type="gramStart"/>
-      <w:r>
-        <w:t>bash</w:t>
-      </w:r>
-      <w:proofErr w:type="gramEnd"/>
+        <w:t xml:space="preserve"> to format in awk, the syntax is slightly different than in bash</w:t>
+      </w:r>
     </w:p>
     <w:p/>
     <w:p>
@@ -1337,29 +1169,13 @@
     <w:p/>
     <w:p>
       <w:r>
-        <w:t xml:space="preserve">the format notation is the same “%.2f” will do a float with </w:t>
-      </w:r>
-      <w:proofErr w:type="gramStart"/>
-      <w:r>
-        <w:t>2 digit</w:t>
-      </w:r>
-      <w:proofErr w:type="gramEnd"/>
-      <w:r>
-        <w:t xml:space="preserve"> precision</w:t>
-      </w:r>
-    </w:p>
-    <w:p/>
-    <w:p>
-      <w:r>
-        <w:t xml:space="preserve">you can also output </w:t>
-      </w:r>
-      <w:proofErr w:type="gramStart"/>
-      <w:r>
-        <w:t>text</w:t>
-      </w:r>
-      <w:proofErr w:type="gramEnd"/>
-      <w:r>
-        <w:t xml:space="preserve"> </w:t>
+        <w:t>the format notation is the same “%.2f” will do a float with 2 digit precision</w:t>
+      </w:r>
+    </w:p>
+    <w:p/>
+    <w:p>
+      <w:r>
+        <w:t xml:space="preserve">you can also output text </w:t>
       </w:r>
     </w:p>
     <w:p>
@@ -1376,13 +1192,8 @@
     <w:p/>
     <w:p>
       <w:r>
-        <w:t xml:space="preserve">will print “Hello” then the first field in every </w:t>
-      </w:r>
-      <w:proofErr w:type="gramStart"/>
-      <w:r>
-        <w:t>line</w:t>
-      </w:r>
-      <w:proofErr w:type="gramEnd"/>
+        <w:t>will print “Hello” then the first field in every line</w:t>
+      </w:r>
     </w:p>
     <w:p/>
     <w:p>
@@ -1390,12 +1201,10 @@
         <w:t xml:space="preserve">you can even format this text with </w:t>
       </w:r>
       <w:proofErr w:type="spellStart"/>
-      <w:proofErr w:type="gramStart"/>
       <w:r>
         <w:t>printf</w:t>
       </w:r>
       <w:proofErr w:type="spellEnd"/>
-      <w:proofErr w:type="gramEnd"/>
     </w:p>
     <w:p>
       <w:r>
@@ -1420,13 +1229,8 @@
     </w:p>
     <w:p>
       <w:r>
-        <w:t xml:space="preserve">use -F to specify </w:t>
-      </w:r>
-      <w:proofErr w:type="gramStart"/>
-      <w:r>
-        <w:t>separator</w:t>
-      </w:r>
-      <w:proofErr w:type="gramEnd"/>
+        <w:t>use -F to specify separator</w:t>
+      </w:r>
     </w:p>
     <w:p/>
     <w:p>
@@ -1436,27 +1240,14 @@
     </w:p>
     <w:p>
       <w:r>
-        <w:t xml:space="preserve">will use a colon to separate </w:t>
-      </w:r>
-      <w:proofErr w:type="gramStart"/>
-      <w:r>
-        <w:t>fields</w:t>
-      </w:r>
-      <w:proofErr w:type="gramEnd"/>
-      <w:r>
-        <w:t xml:space="preserve"> </w:t>
-      </w:r>
-    </w:p>
-    <w:p/>
-    <w:p>
-      <w:r>
-        <w:t>you can use variable in awk with -</w:t>
-      </w:r>
-      <w:proofErr w:type="gramStart"/>
-      <w:r>
-        <w:t>v</w:t>
-      </w:r>
-      <w:proofErr w:type="gramEnd"/>
+        <w:t xml:space="preserve">will use a colon to separate fields </w:t>
+      </w:r>
+    </w:p>
+    <w:p/>
+    <w:p>
+      <w:r>
+        <w:t>you can use variable in awk with -v</w:t>
+      </w:r>
     </w:p>
     <w:p/>
     <w:p>
@@ -1515,25 +1306,7 @@
           <w:sz w:val="18"/>
           <w:szCs w:val="18"/>
         </w:rPr>
-        <w:t>sum=$</w:t>
-      </w:r>
-      <w:proofErr w:type="gramStart"/>
-      <w:r>
-        <w:rPr>
-          <w:rFonts w:ascii="Courier" w:hAnsi="Courier" w:cs="Courier"/>
-          <w:sz w:val="18"/>
-          <w:szCs w:val="18"/>
-        </w:rPr>
-        <w:t>(( sum</w:t>
-      </w:r>
-      <w:proofErr w:type="gramEnd"/>
-      <w:r>
-        <w:rPr>
-          <w:rFonts w:ascii="Courier" w:hAnsi="Courier" w:cs="Courier"/>
-          <w:sz w:val="18"/>
-          <w:szCs w:val="18"/>
-        </w:rPr>
-        <w:t xml:space="preserve"> + $</w:t>
+        <w:t>sum=$(( sum + $</w:t>
       </w:r>
       <w:proofErr w:type="spellStart"/>
       <w:r>
@@ -1726,9 +1499,19 @@
           <w:szCs w:val="18"/>
           <w14:ligatures w14:val="none"/>
         </w:rPr>
-        <w:t>if [ $s</w:t>
-      </w:r>
-      <w:proofErr w:type="gramStart"/>
+        <w:t xml:space="preserve">if [ $s1 != $s2 ] #Test if the strings s1 and s2 are not identical. </w:t>
+      </w:r>
+    </w:p>
+    <w:p>
+      <w:pPr>
+        <w:shd w:val="clear" w:color="auto" w:fill="E8EFDB"/>
+        <w:spacing w:before="100" w:beforeAutospacing="1" w:after="100" w:afterAutospacing="1"/>
+        <w:rPr>
+          <w:rFonts w:ascii="Times New Roman" w:eastAsia="Times New Roman" w:hAnsi="Times New Roman" w:cs="Times New Roman"/>
+          <w:kern w:val="0"/>
+          <w14:ligatures w14:val="none"/>
+        </w:rPr>
+      </w:pPr>
       <w:r>
         <w:rPr>
           <w:rFonts w:ascii="Courier" w:eastAsia="Times New Roman" w:hAnsi="Courier" w:cs="Courier"/>
@@ -1737,10 +1520,13 @@
           <w:szCs w:val="18"/>
           <w14:ligatures w14:val="none"/>
         </w:rPr>
-        <w:t>1 !</w:t>
-      </w:r>
-      <w:proofErr w:type="gramEnd"/>
-      <w:r>
+        <w:t xml:space="preserve">then </w:t>
+      </w:r>
+    </w:p>
+    <w:p>
+      <w:pPr>
+        <w:shd w:val="clear" w:color="auto" w:fill="E8EFDB"/>
+        <w:spacing w:before="100" w:beforeAutospacing="1" w:after="100" w:afterAutospacing="1"/>
         <w:rPr>
           <w:rFonts w:ascii="Courier" w:eastAsia="Times New Roman" w:hAnsi="Courier" w:cs="Courier"/>
           <w:kern w:val="0"/>
@@ -1748,18 +1534,6 @@
           <w:szCs w:val="18"/>
           <w14:ligatures w14:val="none"/>
         </w:rPr>
-        <w:t xml:space="preserve">= $s2 ] #Test if the strings s1 and s2 are not identical. </w:t>
-      </w:r>
-    </w:p>
-    <w:p>
-      <w:pPr>
-        <w:shd w:val="clear" w:color="auto" w:fill="E8EFDB"/>
-        <w:spacing w:before="100" w:beforeAutospacing="1" w:after="100" w:afterAutospacing="1"/>
-        <w:rPr>
-          <w:rFonts w:ascii="Times New Roman" w:eastAsia="Times New Roman" w:hAnsi="Times New Roman" w:cs="Times New Roman"/>
-          <w:kern w:val="0"/>
-          <w14:ligatures w14:val="none"/>
-        </w:rPr>
       </w:pPr>
       <w:r>
         <w:rPr>
@@ -1769,13 +1543,9 @@
           <w:szCs w:val="18"/>
           <w14:ligatures w14:val="none"/>
         </w:rPr>
-        <w:t xml:space="preserve">then </w:t>
-      </w:r>
-    </w:p>
-    <w:p>
-      <w:pPr>
-        <w:shd w:val="clear" w:color="auto" w:fill="E8EFDB"/>
-        <w:spacing w:before="100" w:beforeAutospacing="1" w:after="100" w:afterAutospacing="1"/>
+        <w:t xml:space="preserve">  </w:t>
+      </w:r>
+      <w:r>
         <w:rPr>
           <w:rFonts w:ascii="Courier" w:eastAsia="Times New Roman" w:hAnsi="Courier" w:cs="Courier"/>
           <w:kern w:val="0"/>
@@ -1783,6 +1553,18 @@
           <w:szCs w:val="18"/>
           <w14:ligatures w14:val="none"/>
         </w:rPr>
+        <w:t xml:space="preserve">echo strings $s1 and $s2 are different </w:t>
+      </w:r>
+    </w:p>
+    <w:p>
+      <w:pPr>
+        <w:shd w:val="clear" w:color="auto" w:fill="E8EFDB"/>
+        <w:spacing w:before="100" w:beforeAutospacing="1" w:after="100" w:afterAutospacing="1"/>
+        <w:rPr>
+          <w:rFonts w:ascii="Times New Roman" w:eastAsia="Times New Roman" w:hAnsi="Times New Roman" w:cs="Times New Roman"/>
+          <w:kern w:val="0"/>
+          <w14:ligatures w14:val="none"/>
+        </w:rPr>
       </w:pPr>
       <w:r>
         <w:rPr>
@@ -1792,59 +1574,6 @@
           <w:szCs w:val="18"/>
           <w14:ligatures w14:val="none"/>
         </w:rPr>
-        <w:t xml:space="preserve">  </w:t>
-      </w:r>
-      <w:r>
-        <w:rPr>
-          <w:rFonts w:ascii="Courier" w:eastAsia="Times New Roman" w:hAnsi="Courier" w:cs="Courier"/>
-          <w:kern w:val="0"/>
-          <w:sz w:val="18"/>
-          <w:szCs w:val="18"/>
-          <w14:ligatures w14:val="none"/>
-        </w:rPr>
-        <w:t xml:space="preserve">echo strings $s1 and $s2 are </w:t>
-      </w:r>
-      <w:proofErr w:type="gramStart"/>
-      <w:r>
-        <w:rPr>
-          <w:rFonts w:ascii="Courier" w:eastAsia="Times New Roman" w:hAnsi="Courier" w:cs="Courier"/>
-          <w:kern w:val="0"/>
-          <w:sz w:val="18"/>
-          <w:szCs w:val="18"/>
-          <w14:ligatures w14:val="none"/>
-        </w:rPr>
-        <w:t>different</w:t>
-      </w:r>
-      <w:proofErr w:type="gramEnd"/>
-      <w:r>
-        <w:rPr>
-          <w:rFonts w:ascii="Courier" w:eastAsia="Times New Roman" w:hAnsi="Courier" w:cs="Courier"/>
-          <w:kern w:val="0"/>
-          <w:sz w:val="18"/>
-          <w:szCs w:val="18"/>
-          <w14:ligatures w14:val="none"/>
-        </w:rPr>
-        <w:t xml:space="preserve"> </w:t>
-      </w:r>
-    </w:p>
-    <w:p>
-      <w:pPr>
-        <w:shd w:val="clear" w:color="auto" w:fill="E8EFDB"/>
-        <w:spacing w:before="100" w:beforeAutospacing="1" w:after="100" w:afterAutospacing="1"/>
-        <w:rPr>
-          <w:rFonts w:ascii="Times New Roman" w:eastAsia="Times New Roman" w:hAnsi="Times New Roman" w:cs="Times New Roman"/>
-          <w:kern w:val="0"/>
-          <w14:ligatures w14:val="none"/>
-        </w:rPr>
-      </w:pPr>
-      <w:r>
-        <w:rPr>
-          <w:rFonts w:ascii="Courier" w:eastAsia="Times New Roman" w:hAnsi="Courier" w:cs="Courier"/>
-          <w:kern w:val="0"/>
-          <w:sz w:val="18"/>
-          <w:szCs w:val="18"/>
-          <w14:ligatures w14:val="none"/>
-        </w:rPr>
         <w:t xml:space="preserve">fi </w:t>
       </w:r>
     </w:p>
@@ -2019,12 +1748,10 @@
         <w:t xml:space="preserve">Import math #generic import, will import the entire module if you use generic import you must do </w:t>
       </w:r>
       <w:proofErr w:type="spellStart"/>
-      <w:proofErr w:type="gramStart"/>
       <w:r>
         <w:t>math.sqrt</w:t>
       </w:r>
       <w:proofErr w:type="spellEnd"/>
-      <w:proofErr w:type="gramEnd"/>
     </w:p>
     <w:p/>
     <w:p>
@@ -2032,12 +1759,10 @@
         <w:t xml:space="preserve">from math import </w:t>
       </w:r>
       <w:proofErr w:type="spellStart"/>
-      <w:proofErr w:type="gramStart"/>
       <w:r>
         <w:t>sqrt,cos</w:t>
       </w:r>
       <w:proofErr w:type="spellEnd"/>
-      <w:proofErr w:type="gramEnd"/>
       <w:r>
         <w:t xml:space="preserve"> #will import just the sqrt and cos function</w:t>
       </w:r>
@@ -2045,54 +1770,28 @@
     <w:p/>
     <w:p>
       <w:r>
-        <w:t xml:space="preserve">You can rename </w:t>
-      </w:r>
-      <w:proofErr w:type="gramStart"/>
-      <w:r>
-        <w:t>libraries</w:t>
-      </w:r>
-      <w:proofErr w:type="gramEnd"/>
-    </w:p>
-    <w:p/>
-    <w:p>
-      <w:r>
-        <w:t xml:space="preserve">Import math as </w:t>
-      </w:r>
-      <w:proofErr w:type="gramStart"/>
-      <w:r>
-        <w:t>m</w:t>
-      </w:r>
-      <w:proofErr w:type="gramEnd"/>
-    </w:p>
-    <w:p>
-      <w:r>
-        <w:t>#</w:t>
-      </w:r>
-      <w:proofErr w:type="gramStart"/>
-      <w:r>
-        <w:t>so</w:t>
-      </w:r>
-      <w:proofErr w:type="gramEnd"/>
-      <w:r>
-        <w:t xml:space="preserve"> you can use</w:t>
-      </w:r>
-    </w:p>
-    <w:p>
-      <w:proofErr w:type="spellStart"/>
-      <w:r>
-        <w:t>m.</w:t>
-      </w:r>
-      <w:proofErr w:type="gramStart"/>
-      <w:r>
-        <w:t>sqrt</w:t>
-      </w:r>
-      <w:proofErr w:type="spellEnd"/>
-      <w:r>
-        <w:t>(</w:t>
-      </w:r>
-      <w:proofErr w:type="gramEnd"/>
-      <w:r>
-        <w:t>100)</w:t>
+        <w:t>You can rename libraries</w:t>
+      </w:r>
+    </w:p>
+    <w:p/>
+    <w:p>
+      <w:r>
+        <w:t>Import math as m</w:t>
+      </w:r>
+    </w:p>
+    <w:p>
+      <w:r>
+        <w:t>#so you can use</w:t>
+      </w:r>
+    </w:p>
+    <w:p>
+      <w:proofErr w:type="spellStart"/>
+      <w:r>
+        <w:t>m.sqrt</w:t>
+      </w:r>
+      <w:proofErr w:type="spellEnd"/>
+      <w:r>
+        <w:t>(100)</w:t>
       </w:r>
     </w:p>
     <w:p/>
@@ -2104,80 +1803,39 @@
     <w:p/>
     <w:p>
       <w:r>
-        <w:t xml:space="preserve">Have value type and </w:t>
-      </w:r>
-      <w:proofErr w:type="gramStart"/>
-      <w:r>
-        <w:t>identity</w:t>
-      </w:r>
-      <w:proofErr w:type="gramEnd"/>
-    </w:p>
-    <w:p>
-      <w:r>
-        <w:t xml:space="preserve">Value is their </w:t>
-      </w:r>
-      <w:proofErr w:type="gramStart"/>
-      <w:r>
-        <w:t>value</w:t>
-      </w:r>
-      <w:proofErr w:type="gramEnd"/>
-    </w:p>
-    <w:p>
-      <w:r>
-        <w:t xml:space="preserve">Type is the data </w:t>
-      </w:r>
-      <w:proofErr w:type="gramStart"/>
-      <w:r>
-        <w:t>type</w:t>
-      </w:r>
-      <w:proofErr w:type="gramEnd"/>
-    </w:p>
-    <w:p>
-      <w:r>
-        <w:t xml:space="preserve">type(x) will </w:t>
-      </w:r>
-      <w:proofErr w:type="gramStart"/>
-      <w:r>
-        <w:t>show</w:t>
-      </w:r>
-      <w:proofErr w:type="gramEnd"/>
-      <w:r>
-        <w:t xml:space="preserve"> </w:t>
-      </w:r>
-    </w:p>
-    <w:p>
-      <w:r>
-        <w:t xml:space="preserve">Identity is where on the memory it’s </w:t>
-      </w:r>
-      <w:proofErr w:type="gramStart"/>
-      <w:r>
-        <w:t>stored</w:t>
-      </w:r>
-      <w:proofErr w:type="gramEnd"/>
-    </w:p>
-    <w:p>
-      <w:r>
-        <w:t xml:space="preserve">id(x) will show the memory </w:t>
-      </w:r>
-      <w:proofErr w:type="gramStart"/>
-      <w:r>
-        <w:t>address</w:t>
-      </w:r>
-      <w:proofErr w:type="gramEnd"/>
-      <w:r>
-        <w:t xml:space="preserve"> </w:t>
-      </w:r>
-    </w:p>
-    <w:p/>
-    <w:p>
-      <w:r>
-        <w:t xml:space="preserve">if you assign a variable as the value of another variable, it is simply referencing the same place in </w:t>
-      </w:r>
-      <w:proofErr w:type="gramStart"/>
-      <w:r>
-        <w:t>memory</w:t>
-      </w:r>
-      <w:proofErr w:type="gramEnd"/>
+        <w:t>Have value type and identity</w:t>
+      </w:r>
+    </w:p>
+    <w:p>
+      <w:r>
+        <w:t>Value is their value</w:t>
+      </w:r>
+    </w:p>
+    <w:p>
+      <w:r>
+        <w:t>Type is the data type</w:t>
+      </w:r>
+    </w:p>
+    <w:p>
+      <w:r>
+        <w:t xml:space="preserve">type(x) will show </w:t>
+      </w:r>
+    </w:p>
+    <w:p>
+      <w:r>
+        <w:t>Identity is where on the memory it’s stored</w:t>
+      </w:r>
+    </w:p>
+    <w:p>
+      <w:r>
+        <w:t xml:space="preserve">id(x) will show the memory address </w:t>
+      </w:r>
+    </w:p>
+    <w:p/>
+    <w:p>
+      <w:r>
+        <w:t>if you assign a variable as the value of another variable, it is simply referencing the same place in memory</w:t>
+      </w:r>
     </w:p>
     <w:p/>
     <w:p>
@@ -2203,15 +1861,7 @@
     </w:p>
     <w:p>
       <w:r>
-        <w:t xml:space="preserve">this will create one object pointing to the same place in </w:t>
-      </w:r>
-      <w:proofErr w:type="gramStart"/>
-      <w:r>
-        <w:t>memory</w:t>
-      </w:r>
-      <w:proofErr w:type="gramEnd"/>
-      <w:r>
-        <w:t xml:space="preserve"> </w:t>
+        <w:t xml:space="preserve">this will create one object pointing to the same place in memory </w:t>
       </w:r>
     </w:p>
     <w:p/>
@@ -2491,29 +2141,7 @@
                 <w:szCs w:val="22"/>
                 <w14:ligatures w14:val="none"/>
               </w:rPr>
-              <w:t>d= {"name</w:t>
-            </w:r>
-            <w:proofErr w:type="gramStart"/>
-            <w:r>
-              <w:rPr>
-                <w:rFonts w:ascii="Courier" w:eastAsia="Times New Roman" w:hAnsi="Courier" w:cs="Courier"/>
-                <w:kern w:val="0"/>
-                <w:sz w:val="22"/>
-                <w:szCs w:val="22"/>
-                <w14:ligatures w14:val="none"/>
-              </w:rPr>
-              <w:t>" :</w:t>
-            </w:r>
-            <w:proofErr w:type="gramEnd"/>
-            <w:r>
-              <w:rPr>
-                <w:rFonts w:ascii="Courier" w:eastAsia="Times New Roman" w:hAnsi="Courier" w:cs="Courier"/>
-                <w:kern w:val="0"/>
-                <w:sz w:val="22"/>
-                <w:szCs w:val="22"/>
-                <w14:ligatures w14:val="none"/>
-              </w:rPr>
-              <w:t xml:space="preserve"> "John", "age" : 36} </w:t>
+              <w:t xml:space="preserve">d= {"name" : "John", "age" : 36} </w:t>
             </w:r>
             <w:proofErr w:type="spellStart"/>
             <w:r>
@@ -2572,13 +2200,8 @@
     </w:p>
     <w:p/>
     <w:p>
-      <w:proofErr w:type="gramStart"/>
-      <w:r>
-        <w:t>print(</w:t>
-      </w:r>
-      <w:proofErr w:type="gramEnd"/>
-      <w:r>
-        <w:t>“Hello this is my result %.2e</w:t>
+      <w:r>
+        <w:t>print(“Hello this is my result %.2e</w:t>
       </w:r>
       <w:r>
         <w:t xml:space="preserve"> %s</w:t>
@@ -2599,54 +2222,25 @@
     <w:p/>
     <w:p>
       <w:r>
-        <w:t>number=</w:t>
-      </w:r>
-      <w:proofErr w:type="gramStart"/>
-      <w:r>
-        <w:t>input(</w:t>
-      </w:r>
-      <w:proofErr w:type="gramEnd"/>
-      <w:r>
-        <w:t>“Enter a number: “)</w:t>
-      </w:r>
-    </w:p>
-    <w:p/>
-    <w:p>
-      <w:r>
-        <w:t xml:space="preserve">by </w:t>
-      </w:r>
-      <w:proofErr w:type="gramStart"/>
-      <w:r>
-        <w:t>default</w:t>
-      </w:r>
-      <w:proofErr w:type="gramEnd"/>
-      <w:r>
-        <w:t xml:space="preserve"> all inputs will be a string</w:t>
-      </w:r>
-    </w:p>
-    <w:p/>
-    <w:p>
-      <w:r>
-        <w:t>number=</w:t>
-      </w:r>
-      <w:proofErr w:type="gramStart"/>
-      <w:r>
-        <w:t>float(</w:t>
-      </w:r>
-      <w:proofErr w:type="gramEnd"/>
-      <w:r>
-        <w:t>input(“enter a number: “))</w:t>
-      </w:r>
-    </w:p>
-    <w:p>
-      <w:r>
-        <w:t xml:space="preserve">this will convert the input to a </w:t>
-      </w:r>
-      <w:proofErr w:type="gramStart"/>
-      <w:r>
-        <w:t>float</w:t>
-      </w:r>
-      <w:proofErr w:type="gramEnd"/>
+        <w:t>number=input(“Enter a number: “)</w:t>
+      </w:r>
+    </w:p>
+    <w:p/>
+    <w:p>
+      <w:r>
+        <w:t>by default all inputs will be a string</w:t>
+      </w:r>
+    </w:p>
+    <w:p/>
+    <w:p>
+      <w:r>
+        <w:t>number=float(input(“enter a number: “))</w:t>
+      </w:r>
+    </w:p>
+    <w:p>
+      <w:r>
+        <w:t>this will convert the input to a float</w:t>
+      </w:r>
     </w:p>
     <w:p/>
     <w:p>
@@ -2656,21 +2250,50 @@
     </w:p>
     <w:p>
       <w:r>
-        <w:t>a=10.34*</w:t>
-      </w:r>
-      <w:proofErr w:type="gramStart"/>
-      <w:r>
-        <w:t>pow(</w:t>
-      </w:r>
-      <w:proofErr w:type="gramEnd"/>
-      <w:r>
-        <w:t>10,8)</w:t>
+        <w:t>a=10.34*pow(10,8)</w:t>
       </w:r>
     </w:p>
     <w:p/>
     <w:p>
       <w:r>
         <w:t>these will both make 10.34E8</w:t>
+      </w:r>
+    </w:p>
+    <w:p/>
+    <w:p>
+      <w:r>
+        <w:t xml:space="preserve">A method is when you use </w:t>
+      </w:r>
+      <w:proofErr w:type="spellStart"/>
+      <w:r>
+        <w:t>object.method</w:t>
+      </w:r>
+      <w:proofErr w:type="spellEnd"/>
+    </w:p>
+    <w:p>
+      <w:r>
+        <w:t>So like</w:t>
+      </w:r>
+    </w:p>
+    <w:p/>
+    <w:p>
+      <w:r>
+        <w:t>S=’hello’</w:t>
+      </w:r>
+    </w:p>
+    <w:p>
+      <w:proofErr w:type="spellStart"/>
+      <w:r>
+        <w:t>S.count</w:t>
+      </w:r>
+      <w:proofErr w:type="spellEnd"/>
+      <w:r>
+        <w:t>(l)</w:t>
+      </w:r>
+    </w:p>
+    <w:p>
+      <w:r>
+        <w:t>Returns 2</w:t>
       </w:r>
     </w:p>
     <w:sectPr>

</xml_diff>

<commit_message>
Finish Hw 5 pt 3 question 1
</commit_message>
<xml_diff>
--- a/computing notes.docx
+++ b/computing notes.docx
@@ -583,7 +583,15 @@
     <w:p/>
     <w:p>
       <w:r>
-        <w:t xml:space="preserve">&gt;&gt; command will append not overwrite </w:t>
+        <w:t xml:space="preserve">&gt;&gt; command will append not </w:t>
+      </w:r>
+      <w:proofErr w:type="gramStart"/>
+      <w:r>
+        <w:t>overwrite</w:t>
+      </w:r>
+      <w:proofErr w:type="gramEnd"/>
+      <w:r>
+        <w:t xml:space="preserve"> </w:t>
       </w:r>
     </w:p>
     <w:p/>
@@ -601,8 +609,13 @@
         <w:t xml:space="preserve"> </w:t>
       </w:r>
       <w:r>
-        <w:t>into a file</w:t>
-      </w:r>
+        <w:t xml:space="preserve">into a </w:t>
+      </w:r>
+      <w:proofErr w:type="gramStart"/>
+      <w:r>
+        <w:t>file</w:t>
+      </w:r>
+      <w:proofErr w:type="gramEnd"/>
     </w:p>
     <w:p/>
     <w:p>
@@ -613,8 +626,13 @@
     <w:p/>
     <w:p>
       <w:r>
-        <w:t>| is the pipeline command similar to the redirect command except it will format the command output</w:t>
-      </w:r>
+        <w:t xml:space="preserve">| is the pipeline command similar to the redirect command except it will format the command </w:t>
+      </w:r>
+      <w:proofErr w:type="gramStart"/>
+      <w:r>
+        <w:t>output</w:t>
+      </w:r>
+      <w:proofErr w:type="gramEnd"/>
     </w:p>
     <w:p/>
     <w:p>
@@ -632,19 +650,34 @@
     <w:p/>
     <w:p>
       <w:r>
-        <w:t>this will print the first 3 lines of file1.dat, you can use as many pipelines as you want. Do not repeat the argument (filename) in the pipeline</w:t>
-      </w:r>
-    </w:p>
-    <w:p/>
-    <w:p>
-      <w:r>
-        <w:t>command substitution</w:t>
-      </w:r>
-    </w:p>
-    <w:p>
-      <w:r>
-        <w:t>if you enclose a command in back quotes “` `” the unshifted tilde, you can store an output into a variable</w:t>
-      </w:r>
+        <w:t xml:space="preserve">this will print the first 3 lines of file1.dat, you can use as many pipelines as you want. Do not repeat the argument (filename) in the </w:t>
+      </w:r>
+      <w:proofErr w:type="gramStart"/>
+      <w:r>
+        <w:t>pipeline</w:t>
+      </w:r>
+      <w:proofErr w:type="gramEnd"/>
+    </w:p>
+    <w:p/>
+    <w:p>
+      <w:r>
+        <w:t xml:space="preserve">command </w:t>
+      </w:r>
+      <w:proofErr w:type="gramStart"/>
+      <w:r>
+        <w:t>substitution</w:t>
+      </w:r>
+      <w:proofErr w:type="gramEnd"/>
+    </w:p>
+    <w:p>
+      <w:r>
+        <w:t xml:space="preserve">if you enclose a command in back quotes “` `” the unshifted tilde, you can store an output into a </w:t>
+      </w:r>
+      <w:proofErr w:type="gramStart"/>
+      <w:r>
+        <w:t>variable</w:t>
+      </w:r>
+      <w:proofErr w:type="gramEnd"/>
     </w:p>
     <w:p>
       <w:r>
@@ -656,8 +689,13 @@
       </w:r>
       <w:proofErr w:type="spellEnd"/>
       <w:r>
-        <w:t xml:space="preserve"> command</w:t>
-      </w:r>
+        <w:t xml:space="preserve"> </w:t>
+      </w:r>
+      <w:proofErr w:type="gramStart"/>
+      <w:r>
+        <w:t>command</w:t>
+      </w:r>
+      <w:proofErr w:type="gramEnd"/>
     </w:p>
     <w:p>
       <w:r>
@@ -680,14 +718,24 @@
     <w:p/>
     <w:p>
       <w:r>
-        <w:t>you cannot store stderr into a variable</w:t>
-      </w:r>
-    </w:p>
-    <w:p/>
-    <w:p>
-      <w:r>
-        <w:t>translate command</w:t>
-      </w:r>
+        <w:t xml:space="preserve">you cannot store stderr into a </w:t>
+      </w:r>
+      <w:proofErr w:type="gramStart"/>
+      <w:r>
+        <w:t>variable</w:t>
+      </w:r>
+      <w:proofErr w:type="gramEnd"/>
+    </w:p>
+    <w:p/>
+    <w:p>
+      <w:r>
+        <w:t xml:space="preserve">translate </w:t>
+      </w:r>
+      <w:proofErr w:type="gramStart"/>
+      <w:r>
+        <w:t>command</w:t>
+      </w:r>
+      <w:proofErr w:type="gramEnd"/>
     </w:p>
     <w:p>
       <w:r>
@@ -731,8 +779,13 @@
     </w:p>
     <w:p>
       <w:r>
-        <w:t>will translate lower case to upper case</w:t>
-      </w:r>
+        <w:t xml:space="preserve">will translate lower case to upper </w:t>
+      </w:r>
+      <w:proofErr w:type="gramStart"/>
+      <w:r>
+        <w:t>case</w:t>
+      </w:r>
+      <w:proofErr w:type="gramEnd"/>
     </w:p>
     <w:p/>
     <w:p/>
@@ -764,14 +817,24 @@
       </w:r>
       <w:proofErr w:type="spellEnd"/>
       <w:r>
-        <w:t xml:space="preserve"> to t and any o to b</w:t>
-      </w:r>
-    </w:p>
-    <w:p/>
-    <w:p>
-      <w:r>
-        <w:t>you can also squeeze with -s</w:t>
-      </w:r>
+        <w:t xml:space="preserve"> to t and any o to </w:t>
+      </w:r>
+      <w:proofErr w:type="gramStart"/>
+      <w:r>
+        <w:t>b</w:t>
+      </w:r>
+      <w:proofErr w:type="gramEnd"/>
+    </w:p>
+    <w:p/>
+    <w:p>
+      <w:r>
+        <w:t>you can also squeeze with -</w:t>
+      </w:r>
+      <w:proofErr w:type="gramStart"/>
+      <w:r>
+        <w:t>s</w:t>
+      </w:r>
+      <w:proofErr w:type="gramEnd"/>
     </w:p>
     <w:p/>
     <w:p>
@@ -811,7 +874,27 @@
           <w:szCs w:val="20"/>
           <w:shd w:val="clear" w:color="auto" w:fill="F2FFB7"/>
         </w:rPr>
-        <w:t xml:space="preserve"> | tr -s 'e' </w:t>
+        <w:t xml:space="preserve"> | tr -s '</w:t>
+      </w:r>
+      <w:proofErr w:type="gramStart"/>
+      <w:r>
+        <w:rPr>
+          <w:rFonts w:ascii="Courier" w:hAnsi="Courier" w:cs="Courier"/>
+          <w:sz w:val="20"/>
+          <w:szCs w:val="20"/>
+          <w:shd w:val="clear" w:color="auto" w:fill="F2FFB7"/>
+        </w:rPr>
+        <w:t>e'</w:t>
+      </w:r>
+      <w:proofErr w:type="gramEnd"/>
+      <w:r>
+        <w:rPr>
+          <w:rFonts w:ascii="Courier" w:hAnsi="Courier" w:cs="Courier"/>
+          <w:sz w:val="20"/>
+          <w:szCs w:val="20"/>
+          <w:shd w:val="clear" w:color="auto" w:fill="F2FFB7"/>
+        </w:rPr>
+        <w:t xml:space="preserve"> </w:t>
       </w:r>
     </w:p>
     <w:p>
@@ -828,6 +911,7 @@
         <w:t xml:space="preserve">will print </w:t>
       </w:r>
       <w:proofErr w:type="spellStart"/>
+      <w:proofErr w:type="gramStart"/>
       <w:r>
         <w:rPr>
           <w:rFonts w:ascii="Courier" w:hAnsi="Courier" w:cs="Courier"/>
@@ -838,6 +922,7 @@
         <w:t>helloe</w:t>
       </w:r>
       <w:proofErr w:type="spellEnd"/>
+      <w:proofErr w:type="gramEnd"/>
     </w:p>
     <w:p/>
     <w:p>
@@ -907,14 +992,24 @@
     <w:p/>
     <w:p>
       <w:r>
-        <w:t>You can use tr as a pipeline</w:t>
-      </w:r>
-    </w:p>
-    <w:p/>
-    <w:p>
-      <w:r>
-        <w:t xml:space="preserve"> is a programming language designed for text processing and used as a data extraction and reporting tool</w:t>
-      </w:r>
+        <w:t xml:space="preserve">You can use tr as a </w:t>
+      </w:r>
+      <w:proofErr w:type="gramStart"/>
+      <w:r>
+        <w:t>pipeline</w:t>
+      </w:r>
+      <w:proofErr w:type="gramEnd"/>
+    </w:p>
+    <w:p/>
+    <w:p>
+      <w:r>
+        <w:t xml:space="preserve"> is a programming language designed for text processing and used as a data extraction and reporting </w:t>
+      </w:r>
+      <w:proofErr w:type="gramStart"/>
+      <w:r>
+        <w:t>tool</w:t>
+      </w:r>
+      <w:proofErr w:type="gramEnd"/>
     </w:p>
     <w:p/>
     <w:p>
@@ -926,8 +1021,13 @@
     <w:p/>
     <w:p>
       <w:r>
-        <w:t>you can extract lines based on conditions that you specify on fields</w:t>
-      </w:r>
+        <w:t xml:space="preserve">you can extract lines based on conditions that you specify on </w:t>
+      </w:r>
+      <w:proofErr w:type="gramStart"/>
+      <w:r>
+        <w:t>fields</w:t>
+      </w:r>
+      <w:proofErr w:type="gramEnd"/>
     </w:p>
     <w:p>
       <w:r>
@@ -937,19 +1037,34 @@
     <w:p/>
     <w:p>
       <w:r>
-        <w:t>Fields are specified by $n</w:t>
-      </w:r>
-    </w:p>
-    <w:p/>
-    <w:p>
-      <w:r>
-        <w:t>$1 is first field</w:t>
-      </w:r>
-    </w:p>
-    <w:p>
-      <w:r>
-        <w:t>$2 is second field</w:t>
-      </w:r>
+        <w:t>Fields are specified by $</w:t>
+      </w:r>
+      <w:proofErr w:type="gramStart"/>
+      <w:r>
+        <w:t>n</w:t>
+      </w:r>
+      <w:proofErr w:type="gramEnd"/>
+    </w:p>
+    <w:p/>
+    <w:p>
+      <w:r>
+        <w:t xml:space="preserve">$1 is first </w:t>
+      </w:r>
+      <w:proofErr w:type="gramStart"/>
+      <w:r>
+        <w:t>field</w:t>
+      </w:r>
+      <w:proofErr w:type="gramEnd"/>
+    </w:p>
+    <w:p>
+      <w:r>
+        <w:t xml:space="preserve">$2 is second </w:t>
+      </w:r>
+      <w:proofErr w:type="gramStart"/>
+      <w:r>
+        <w:t>field</w:t>
+      </w:r>
+      <w:proofErr w:type="gramEnd"/>
     </w:p>
     <w:p/>
     <w:p>
@@ -959,8 +1074,13 @@
     </w:p>
     <w:p>
       <w:r>
-        <w:t>You can pipeline awk as normal</w:t>
-      </w:r>
+        <w:t xml:space="preserve">You can pipeline awk as </w:t>
+      </w:r>
+      <w:proofErr w:type="gramStart"/>
+      <w:r>
+        <w:t>normal</w:t>
+      </w:r>
+      <w:proofErr w:type="gramEnd"/>
     </w:p>
     <w:p>
       <w:r>
@@ -1064,7 +1184,15 @@
     </w:p>
     <w:p>
       <w:r>
-        <w:t>xxx || ( xxx &amp;&amp; xxx )</w:t>
+        <w:t xml:space="preserve">xxx || </w:t>
+      </w:r>
+      <w:proofErr w:type="gramStart"/>
+      <w:r>
+        <w:t>( xxx</w:t>
+      </w:r>
+      <w:proofErr w:type="gramEnd"/>
+      <w:r>
+        <w:t xml:space="preserve"> &amp;&amp; xxx )</w:t>
       </w:r>
     </w:p>
     <w:p/>
@@ -1075,15 +1203,25 @@
     </w:p>
     <w:p>
       <w:r>
-        <w:t>will print the lines with certain conditions within a file</w:t>
-      </w:r>
-    </w:p>
-    <w:p/>
-    <w:p/>
-    <w:p>
-      <w:r>
-        <w:t>Print action</w:t>
-      </w:r>
+        <w:t xml:space="preserve">will print the lines with certain conditions within a </w:t>
+      </w:r>
+      <w:proofErr w:type="gramStart"/>
+      <w:r>
+        <w:t>file</w:t>
+      </w:r>
+      <w:proofErr w:type="gramEnd"/>
+    </w:p>
+    <w:p/>
+    <w:p/>
+    <w:p>
+      <w:r>
+        <w:t xml:space="preserve">Print </w:t>
+      </w:r>
+      <w:proofErr w:type="gramStart"/>
+      <w:r>
+        <w:t>action</w:t>
+      </w:r>
+      <w:proofErr w:type="gramEnd"/>
     </w:p>
     <w:p/>
     <w:p>
@@ -1094,8 +1232,13 @@
     <w:p/>
     <w:p>
       <w:r>
-        <w:t>awk ‘condition {print $2, $6}’ filename</w:t>
-      </w:r>
+        <w:t xml:space="preserve">awk ‘condition {print $2, $6}’ </w:t>
+      </w:r>
+      <w:proofErr w:type="gramStart"/>
+      <w:r>
+        <w:t>filename</w:t>
+      </w:r>
+      <w:proofErr w:type="gramEnd"/>
     </w:p>
     <w:p>
       <w:r>
@@ -1117,25 +1260,45 @@
         <w:t>th</w:t>
       </w:r>
       <w:r>
-        <w:t xml:space="preserve"> field of lines with the condition</w:t>
-      </w:r>
-    </w:p>
-    <w:p/>
-    <w:p>
-      <w:r>
-        <w:t>you can also preform arithmetic operations on fields</w:t>
-      </w:r>
-    </w:p>
-    <w:p/>
-    <w:p>
-      <w:r>
-        <w:t>awk ‘condition {print $7 + $8}’ filename</w:t>
-      </w:r>
-    </w:p>
-    <w:p>
-      <w:r>
-        <w:t>will print the sum of field 7 and 8 within each line of a file</w:t>
-      </w:r>
+        <w:t xml:space="preserve"> field of lines with the </w:t>
+      </w:r>
+      <w:proofErr w:type="gramStart"/>
+      <w:r>
+        <w:t>condition</w:t>
+      </w:r>
+      <w:proofErr w:type="gramEnd"/>
+    </w:p>
+    <w:p/>
+    <w:p>
+      <w:r>
+        <w:t xml:space="preserve">you can also preform arithmetic operations on </w:t>
+      </w:r>
+      <w:proofErr w:type="gramStart"/>
+      <w:r>
+        <w:t>fields</w:t>
+      </w:r>
+      <w:proofErr w:type="gramEnd"/>
+    </w:p>
+    <w:p/>
+    <w:p>
+      <w:r>
+        <w:t xml:space="preserve">awk ‘condition {print $7 + $8}’ </w:t>
+      </w:r>
+      <w:proofErr w:type="gramStart"/>
+      <w:r>
+        <w:t>filename</w:t>
+      </w:r>
+      <w:proofErr w:type="gramEnd"/>
+    </w:p>
+    <w:p>
+      <w:r>
+        <w:t xml:space="preserve">will print the sum of field 7 and 8 within each line of a </w:t>
+      </w:r>
+      <w:proofErr w:type="gramStart"/>
+      <w:r>
+        <w:t>file</w:t>
+      </w:r>
+      <w:proofErr w:type="gramEnd"/>
     </w:p>
     <w:p/>
     <w:p>
@@ -1148,8 +1311,13 @@
       </w:r>
       <w:proofErr w:type="spellEnd"/>
       <w:r>
-        <w:t xml:space="preserve"> to format in awk, the syntax is slightly different than in bash</w:t>
-      </w:r>
+        <w:t xml:space="preserve"> to format in awk, the syntax is slightly different than in </w:t>
+      </w:r>
+      <w:proofErr w:type="gramStart"/>
+      <w:r>
+        <w:t>bash</w:t>
+      </w:r>
+      <w:proofErr w:type="gramEnd"/>
     </w:p>
     <w:p/>
     <w:p>
@@ -1169,13 +1337,29 @@
     <w:p/>
     <w:p>
       <w:r>
-        <w:t>the format notation is the same “%.2f” will do a float with 2 digit precision</w:t>
-      </w:r>
-    </w:p>
-    <w:p/>
-    <w:p>
-      <w:r>
-        <w:t xml:space="preserve">you can also output text </w:t>
+        <w:t xml:space="preserve">the format notation is the same “%.2f” will do a float with </w:t>
+      </w:r>
+      <w:proofErr w:type="gramStart"/>
+      <w:r>
+        <w:t>2 digit</w:t>
+      </w:r>
+      <w:proofErr w:type="gramEnd"/>
+      <w:r>
+        <w:t xml:space="preserve"> precision</w:t>
+      </w:r>
+    </w:p>
+    <w:p/>
+    <w:p>
+      <w:r>
+        <w:t xml:space="preserve">you can also output </w:t>
+      </w:r>
+      <w:proofErr w:type="gramStart"/>
+      <w:r>
+        <w:t>text</w:t>
+      </w:r>
+      <w:proofErr w:type="gramEnd"/>
+      <w:r>
+        <w:t xml:space="preserve"> </w:t>
       </w:r>
     </w:p>
     <w:p>
@@ -1192,8 +1376,13 @@
     <w:p/>
     <w:p>
       <w:r>
-        <w:t>will print “Hello” then the first field in every line</w:t>
-      </w:r>
+        <w:t xml:space="preserve">will print “Hello” then the first field in every </w:t>
+      </w:r>
+      <w:proofErr w:type="gramStart"/>
+      <w:r>
+        <w:t>line</w:t>
+      </w:r>
+      <w:proofErr w:type="gramEnd"/>
     </w:p>
     <w:p/>
     <w:p>
@@ -1201,10 +1390,12 @@
         <w:t xml:space="preserve">you can even format this text with </w:t>
       </w:r>
       <w:proofErr w:type="spellStart"/>
+      <w:proofErr w:type="gramStart"/>
       <w:r>
         <w:t>printf</w:t>
       </w:r>
       <w:proofErr w:type="spellEnd"/>
+      <w:proofErr w:type="gramEnd"/>
     </w:p>
     <w:p>
       <w:r>
@@ -2294,6 +2485,40 @@
     <w:p>
       <w:r>
         <w:t>Returns 2</w:t>
+      </w:r>
+    </w:p>
+    <w:p/>
+    <w:p>
+      <w:r>
+        <w:t>If you print(</w:t>
+      </w:r>
+      <w:proofErr w:type="spellStart"/>
+      <w:r>
+        <w:t>list.append</w:t>
+      </w:r>
+      <w:proofErr w:type="spellEnd"/>
+      <w:r>
+        <w:t>(‘string’)) it will return none</w:t>
+      </w:r>
+    </w:p>
+    <w:p/>
+    <w:p>
+      <w:r>
+        <w:t xml:space="preserve">The difference between </w:t>
+      </w:r>
+      <w:proofErr w:type="spellStart"/>
+      <w:r>
+        <w:t>list.extend</w:t>
+      </w:r>
+      <w:proofErr w:type="spellEnd"/>
+      <w:r>
+        <w:t xml:space="preserve"> and concatenation is that concatenation creates a new variable</w:t>
+      </w:r>
+    </w:p>
+    <w:p/>
+    <w:p>
+      <w:r>
+        <w:t xml:space="preserve">Strings are immutable so you must use a method to change </w:t>
       </w:r>
     </w:p>
     <w:sectPr>

</xml_diff>